<commit_message>
Adding slides to DMS
</commit_message>
<xml_diff>
--- a/DatabaseDesign/DatabaseManagementSystems/requirements miniproject.docx
+++ b/DatabaseDesign/DatabaseManagementSystems/requirements miniproject.docx
@@ -278,11 +278,382 @@
     </w:p>
     <w:p>
       <w:pPr>
+        <w:spacing w:after="0"/>
+        <w:rPr>
+          <w:lang w:val="en-US"/>
+        </w:rPr>
+      </w:pPr>
+    </w:p>
+    <w:p>
+      <w:pPr>
+        <w:spacing w:after="0"/>
+        <w:rPr>
+          <w:lang w:val="en-US"/>
+        </w:rPr>
+      </w:pPr>
+    </w:p>
+    <w:p>
+      <w:pPr>
+        <w:pStyle w:val="Overskrift1"/>
+        <w:rPr>
+          <w:lang w:val="en-US"/>
+        </w:rPr>
+      </w:pPr>
+      <w:r>
+        <w:rPr>
+          <w:lang w:val="en-US"/>
+        </w:rPr>
+        <w:t>Scenarios</w:t>
+      </w:r>
+    </w:p>
+    <w:p>
+      <w:pPr>
+        <w:rPr>
+          <w:lang w:val="en-US"/>
+        </w:rPr>
+      </w:pPr>
+    </w:p>
+    <w:p>
+      <w:pPr>
+        <w:pStyle w:val="Overskrift2"/>
+        <w:rPr>
+          <w:lang w:val="en-US"/>
+        </w:rPr>
+      </w:pPr>
+      <w:proofErr w:type="spellStart"/>
+      <w:r>
+        <w:rPr>
+          <w:lang w:val="en-US"/>
+        </w:rPr>
+        <w:t>Manufactorer</w:t>
+      </w:r>
+      <w:proofErr w:type="spellEnd"/>
+    </w:p>
+    <w:p>
+      <w:pPr>
         <w:pStyle w:val="Listeafsnit"/>
         <w:numPr>
           <w:ilvl w:val="0"/>
-          <w:numId w:val="3"/>
+          <w:numId w:val="4"/>
         </w:numPr>
+        <w:rPr>
+          <w:lang w:val="en-US"/>
+        </w:rPr>
+      </w:pPr>
+      <w:r>
+        <w:rPr>
+          <w:lang w:val="en-US"/>
+        </w:rPr>
+        <w:t>A manufacturer should be able to offer a new product</w:t>
+      </w:r>
+    </w:p>
+    <w:p>
+      <w:pPr>
+        <w:pStyle w:val="Listeafsnit"/>
+        <w:numPr>
+          <w:ilvl w:val="0"/>
+          <w:numId w:val="4"/>
+        </w:numPr>
+        <w:rPr>
+          <w:lang w:val="en-US"/>
+        </w:rPr>
+      </w:pPr>
+      <w:r>
+        <w:rPr>
+          <w:lang w:val="en-US"/>
+        </w:rPr>
+        <w:t>A manufacturer should be able to make a bid on a product produced by another manufacturer</w:t>
+      </w:r>
+    </w:p>
+    <w:p>
+      <w:pPr>
+        <w:pStyle w:val="Listeafsnit"/>
+        <w:numPr>
+          <w:ilvl w:val="0"/>
+          <w:numId w:val="4"/>
+        </w:numPr>
+        <w:rPr>
+          <w:lang w:val="en-US"/>
+        </w:rPr>
+      </w:pPr>
+      <w:r>
+        <w:rPr>
+          <w:lang w:val="en-US"/>
+        </w:rPr>
+        <w:t>A manufacturer should not be able to see any other prices th</w:t>
+      </w:r>
+      <w:r>
+        <w:rPr>
+          <w:lang w:val="en-US"/>
+        </w:rPr>
+        <w:t>e</w:t>
+      </w:r>
+      <w:r>
+        <w:rPr>
+          <w:lang w:val="en-US"/>
+        </w:rPr>
+        <w:t>n their own.</w:t>
+      </w:r>
+    </w:p>
+    <w:p>
+      <w:pPr>
+        <w:pStyle w:val="Overskrift2"/>
+        <w:rPr>
+          <w:lang w:val="en-US"/>
+        </w:rPr>
+      </w:pPr>
+      <w:r>
+        <w:rPr>
+          <w:lang w:val="en-US"/>
+        </w:rPr>
+        <w:t>Web-shop</w:t>
+      </w:r>
+    </w:p>
+    <w:p>
+      <w:pPr>
+        <w:pStyle w:val="Listeafsnit"/>
+        <w:numPr>
+          <w:ilvl w:val="0"/>
+          <w:numId w:val="5"/>
+        </w:numPr>
+        <w:rPr>
+          <w:lang w:val="en-US"/>
+        </w:rPr>
+      </w:pPr>
+      <w:r>
+        <w:rPr>
+          <w:lang w:val="en-US"/>
+        </w:rPr>
+        <w:t>It should be able to set up a web-shop which offers a subset of products.</w:t>
+      </w:r>
+    </w:p>
+    <w:p>
+      <w:pPr>
+        <w:pStyle w:val="Listeafsnit"/>
+        <w:numPr>
+          <w:ilvl w:val="0"/>
+          <w:numId w:val="5"/>
+        </w:numPr>
+        <w:rPr>
+          <w:lang w:val="en-US"/>
+        </w:rPr>
+      </w:pPr>
+      <w:r>
+        <w:rPr>
+          <w:lang w:val="en-US"/>
+        </w:rPr>
+        <w:t>Different retailers may have different prices for the same product.</w:t>
+      </w:r>
+    </w:p>
+    <w:p>
+      <w:pPr>
+        <w:pStyle w:val="Overskrift3"/>
+        <w:rPr>
+          <w:lang w:val="en-US"/>
+        </w:rPr>
+      </w:pPr>
+      <w:r>
+        <w:rPr>
+          <w:lang w:val="en-US"/>
+        </w:rPr>
+        <w:t>Customer</w:t>
+      </w:r>
+    </w:p>
+    <w:p>
+      <w:pPr>
+        <w:pStyle w:val="Listeafsnit"/>
+        <w:numPr>
+          <w:ilvl w:val="0"/>
+          <w:numId w:val="8"/>
+        </w:numPr>
+        <w:rPr>
+          <w:lang w:val="en-US"/>
+        </w:rPr>
+      </w:pPr>
+      <w:r>
+        <w:rPr>
+          <w:lang w:val="en-US"/>
+        </w:rPr>
+        <w:t>A customer of a web</w:t>
+      </w:r>
+      <w:r>
+        <w:rPr>
+          <w:lang w:val="en-US"/>
+        </w:rPr>
+        <w:t>-</w:t>
+      </w:r>
+      <w:r>
+        <w:rPr>
+          <w:lang w:val="en-US"/>
+        </w:rPr>
+        <w:t xml:space="preserve">shop must be able to purchase the </w:t>
+      </w:r>
+      <w:r>
+        <w:rPr>
+          <w:lang w:val="en-US"/>
+        </w:rPr>
+        <w:t>products offered by the web-shop</w:t>
+      </w:r>
+    </w:p>
+    <w:p>
+      <w:pPr>
+        <w:pStyle w:val="Listeafsnit"/>
+        <w:numPr>
+          <w:ilvl w:val="0"/>
+          <w:numId w:val="8"/>
+        </w:numPr>
+        <w:rPr>
+          <w:lang w:val="en-US"/>
+        </w:rPr>
+      </w:pPr>
+      <w:r>
+        <w:rPr>
+          <w:lang w:val="en-US"/>
+        </w:rPr>
+        <w:t>A customer may have a discount plan</w:t>
+      </w:r>
+    </w:p>
+    <w:p>
+      <w:pPr>
+        <w:pStyle w:val="Listeafsnit"/>
+        <w:numPr>
+          <w:ilvl w:val="0"/>
+          <w:numId w:val="8"/>
+        </w:numPr>
+        <w:rPr>
+          <w:lang w:val="en-US"/>
+        </w:rPr>
+      </w:pPr>
+      <w:r>
+        <w:rPr>
+          <w:lang w:val="en-US"/>
+        </w:rPr>
+        <w:t>A customer must be able to see his or her shopping history.</w:t>
+      </w:r>
+    </w:p>
+    <w:p>
+      <w:pPr>
+        <w:pStyle w:val="Overskrift2"/>
+        <w:rPr>
+          <w:lang w:val="en-US"/>
+        </w:rPr>
+      </w:pPr>
+      <w:r>
+        <w:rPr>
+          <w:lang w:val="en-US"/>
+        </w:rPr>
+        <w:t>Retailer</w:t>
+      </w:r>
+    </w:p>
+    <w:p>
+      <w:pPr>
+        <w:pStyle w:val="Listeafsnit"/>
+        <w:numPr>
+          <w:ilvl w:val="0"/>
+          <w:numId w:val="6"/>
+        </w:numPr>
+        <w:rPr>
+          <w:lang w:val="en-US"/>
+        </w:rPr>
+      </w:pPr>
+      <w:r>
+        <w:rPr>
+          <w:lang w:val="en-US"/>
+        </w:rPr>
+        <w:t>A retailer may purchase any product.</w:t>
+      </w:r>
+    </w:p>
+    <w:p>
+      <w:pPr>
+        <w:pStyle w:val="Listeafsnit"/>
+        <w:numPr>
+          <w:ilvl w:val="0"/>
+          <w:numId w:val="6"/>
+        </w:numPr>
+        <w:rPr>
+          <w:lang w:val="en-US"/>
+        </w:rPr>
+      </w:pPr>
+      <w:r>
+        <w:rPr>
+          <w:lang w:val="en-US"/>
+        </w:rPr>
+        <w:t xml:space="preserve">Different retailers may </w:t>
+      </w:r>
+      <w:r>
+        <w:rPr>
+          <w:lang w:val="en-US"/>
+        </w:rPr>
+        <w:t xml:space="preserve">have different prices </w:t>
+      </w:r>
+      <w:r>
+        <w:rPr>
+          <w:lang w:val="en-US"/>
+        </w:rPr>
+        <w:t>for the same product.</w:t>
+      </w:r>
+    </w:p>
+    <w:p>
+      <w:pPr>
+        <w:pStyle w:val="Listeafsnit"/>
+        <w:numPr>
+          <w:ilvl w:val="0"/>
+          <w:numId w:val="6"/>
+        </w:numPr>
+        <w:rPr>
+          <w:lang w:val="en-US"/>
+        </w:rPr>
+      </w:pPr>
+      <w:r>
+        <w:rPr>
+          <w:lang w:val="en-US"/>
+        </w:rPr>
+        <w:lastRenderedPageBreak/>
+        <w:t xml:space="preserve">A retailer may have a </w:t>
+      </w:r>
+    </w:p>
+    <w:p>
+      <w:pPr>
+        <w:pStyle w:val="Overskrift2"/>
+        <w:rPr>
+          <w:lang w:val="en-US"/>
+        </w:rPr>
+      </w:pPr>
+      <w:r>
+        <w:rPr>
+          <w:lang w:val="en-US"/>
+        </w:rPr>
+        <w:t>Wholesalers</w:t>
+      </w:r>
+    </w:p>
+    <w:p>
+      <w:pPr>
+        <w:pStyle w:val="Listeafsnit"/>
+        <w:numPr>
+          <w:ilvl w:val="0"/>
+          <w:numId w:val="7"/>
+        </w:numPr>
+        <w:rPr>
+          <w:lang w:val="en-US"/>
+        </w:rPr>
+      </w:pPr>
+      <w:r>
+        <w:rPr>
+          <w:lang w:val="en-US"/>
+        </w:rPr>
+        <w:t>It must be possible to extract sales statistics.</w:t>
+      </w:r>
+    </w:p>
+    <w:p>
+      <w:pPr>
+        <w:spacing w:after="0"/>
+        <w:rPr>
+          <w:lang w:val="en-US"/>
+        </w:rPr>
+      </w:pPr>
+    </w:p>
+    <w:p>
+      <w:pPr>
         <w:spacing w:after="0"/>
         <w:rPr>
           <w:lang w:val="en-US"/>
@@ -506,6 +877,95 @@
 <file path=word/numbering.xml><?xml version="1.0" encoding="utf-8"?>
 <w:numbering xmlns:ve="http://schemas.openxmlformats.org/markup-compatibility/2006" xmlns:o="urn:schemas-microsoft-com:office:office" xmlns:r="http://schemas.openxmlformats.org/officeDocument/2006/relationships" xmlns:m="http://schemas.openxmlformats.org/officeDocument/2006/math" xmlns:v="urn:schemas-microsoft-com:vml" xmlns:wp="http://schemas.openxmlformats.org/drawingml/2006/wordprocessingDrawing" xmlns:w10="urn:schemas-microsoft-com:office:word" xmlns:w="http://schemas.openxmlformats.org/wordprocessingml/2006/main" xmlns:wne="http://schemas.microsoft.com/office/word/2006/wordml">
   <w:abstractNum w:abstractNumId="0">
+    <w:nsid w:val="04722C77"/>
+    <w:multiLevelType w:val="hybridMultilevel"/>
+    <w:tmpl w:val="A1A835D2"/>
+    <w:lvl w:ilvl="0" w:tplc="0406000F">
+      <w:start w:val="1"/>
+      <w:numFmt w:val="decimal"/>
+      <w:lvlText w:val="%1."/>
+      <w:lvlJc w:val="left"/>
+      <w:pPr>
+        <w:ind w:left="720" w:hanging="360"/>
+      </w:pPr>
+      <w:rPr>
+        <w:rFonts w:hint="default"/>
+      </w:rPr>
+    </w:lvl>
+    <w:lvl w:ilvl="1" w:tplc="04060019" w:tentative="1">
+      <w:start w:val="1"/>
+      <w:numFmt w:val="lowerLetter"/>
+      <w:lvlText w:val="%2."/>
+      <w:lvlJc w:val="left"/>
+      <w:pPr>
+        <w:ind w:left="1440" w:hanging="360"/>
+      </w:pPr>
+    </w:lvl>
+    <w:lvl w:ilvl="2" w:tplc="0406001B" w:tentative="1">
+      <w:start w:val="1"/>
+      <w:numFmt w:val="lowerRoman"/>
+      <w:lvlText w:val="%3."/>
+      <w:lvlJc w:val="right"/>
+      <w:pPr>
+        <w:ind w:left="2160" w:hanging="180"/>
+      </w:pPr>
+    </w:lvl>
+    <w:lvl w:ilvl="3" w:tplc="0406000F" w:tentative="1">
+      <w:start w:val="1"/>
+      <w:numFmt w:val="decimal"/>
+      <w:lvlText w:val="%4."/>
+      <w:lvlJc w:val="left"/>
+      <w:pPr>
+        <w:ind w:left="2880" w:hanging="360"/>
+      </w:pPr>
+    </w:lvl>
+    <w:lvl w:ilvl="4" w:tplc="04060019" w:tentative="1">
+      <w:start w:val="1"/>
+      <w:numFmt w:val="lowerLetter"/>
+      <w:lvlText w:val="%5."/>
+      <w:lvlJc w:val="left"/>
+      <w:pPr>
+        <w:ind w:left="3600" w:hanging="360"/>
+      </w:pPr>
+    </w:lvl>
+    <w:lvl w:ilvl="5" w:tplc="0406001B" w:tentative="1">
+      <w:start w:val="1"/>
+      <w:numFmt w:val="lowerRoman"/>
+      <w:lvlText w:val="%6."/>
+      <w:lvlJc w:val="right"/>
+      <w:pPr>
+        <w:ind w:left="4320" w:hanging="180"/>
+      </w:pPr>
+    </w:lvl>
+    <w:lvl w:ilvl="6" w:tplc="0406000F" w:tentative="1">
+      <w:start w:val="1"/>
+      <w:numFmt w:val="decimal"/>
+      <w:lvlText w:val="%7."/>
+      <w:lvlJc w:val="left"/>
+      <w:pPr>
+        <w:ind w:left="5040" w:hanging="360"/>
+      </w:pPr>
+    </w:lvl>
+    <w:lvl w:ilvl="7" w:tplc="04060019" w:tentative="1">
+      <w:start w:val="1"/>
+      <w:numFmt w:val="lowerLetter"/>
+      <w:lvlText w:val="%8."/>
+      <w:lvlJc w:val="left"/>
+      <w:pPr>
+        <w:ind w:left="5760" w:hanging="360"/>
+      </w:pPr>
+    </w:lvl>
+    <w:lvl w:ilvl="8" w:tplc="0406001B" w:tentative="1">
+      <w:start w:val="1"/>
+      <w:numFmt w:val="lowerRoman"/>
+      <w:lvlText w:val="%9."/>
+      <w:lvlJc w:val="right"/>
+      <w:pPr>
+        <w:ind w:left="6480" w:hanging="180"/>
+      </w:pPr>
+    </w:lvl>
+  </w:abstractNum>
+  <w:abstractNum w:abstractNumId="1">
     <w:nsid w:val="049E5589"/>
     <w:multiLevelType w:val="hybridMultilevel"/>
     <w:tmpl w:val="FE7A2A68"/>
@@ -594,7 +1054,7 @@
       </w:pPr>
     </w:lvl>
   </w:abstractNum>
-  <w:abstractNum w:abstractNumId="1">
+  <w:abstractNum w:abstractNumId="2">
     <w:nsid w:val="12406605"/>
     <w:multiLevelType w:val="hybridMultilevel"/>
     <w:tmpl w:val="CD82A9C2"/>
@@ -683,7 +1143,7 @@
       </w:pPr>
     </w:lvl>
   </w:abstractNum>
-  <w:abstractNum w:abstractNumId="2">
+  <w:abstractNum w:abstractNumId="3">
     <w:nsid w:val="21F602EE"/>
     <w:multiLevelType w:val="hybridMultilevel"/>
     <w:tmpl w:val="B0369364"/>
@@ -796,14 +1256,385 @@
       </w:rPr>
     </w:lvl>
   </w:abstractNum>
+  <w:abstractNum w:abstractNumId="4">
+    <w:nsid w:val="31FA01DF"/>
+    <w:multiLevelType w:val="hybridMultilevel"/>
+    <w:tmpl w:val="A1A835D2"/>
+    <w:lvl w:ilvl="0" w:tplc="0406000F">
+      <w:start w:val="1"/>
+      <w:numFmt w:val="decimal"/>
+      <w:lvlText w:val="%1."/>
+      <w:lvlJc w:val="left"/>
+      <w:pPr>
+        <w:ind w:left="720" w:hanging="360"/>
+      </w:pPr>
+      <w:rPr>
+        <w:rFonts w:hint="default"/>
+      </w:rPr>
+    </w:lvl>
+    <w:lvl w:ilvl="1" w:tplc="04060019" w:tentative="1">
+      <w:start w:val="1"/>
+      <w:numFmt w:val="lowerLetter"/>
+      <w:lvlText w:val="%2."/>
+      <w:lvlJc w:val="left"/>
+      <w:pPr>
+        <w:ind w:left="1440" w:hanging="360"/>
+      </w:pPr>
+    </w:lvl>
+    <w:lvl w:ilvl="2" w:tplc="0406001B" w:tentative="1">
+      <w:start w:val="1"/>
+      <w:numFmt w:val="lowerRoman"/>
+      <w:lvlText w:val="%3."/>
+      <w:lvlJc w:val="right"/>
+      <w:pPr>
+        <w:ind w:left="2160" w:hanging="180"/>
+      </w:pPr>
+    </w:lvl>
+    <w:lvl w:ilvl="3" w:tplc="0406000F" w:tentative="1">
+      <w:start w:val="1"/>
+      <w:numFmt w:val="decimal"/>
+      <w:lvlText w:val="%4."/>
+      <w:lvlJc w:val="left"/>
+      <w:pPr>
+        <w:ind w:left="2880" w:hanging="360"/>
+      </w:pPr>
+    </w:lvl>
+    <w:lvl w:ilvl="4" w:tplc="04060019" w:tentative="1">
+      <w:start w:val="1"/>
+      <w:numFmt w:val="lowerLetter"/>
+      <w:lvlText w:val="%5."/>
+      <w:lvlJc w:val="left"/>
+      <w:pPr>
+        <w:ind w:left="3600" w:hanging="360"/>
+      </w:pPr>
+    </w:lvl>
+    <w:lvl w:ilvl="5" w:tplc="0406001B" w:tentative="1">
+      <w:start w:val="1"/>
+      <w:numFmt w:val="lowerRoman"/>
+      <w:lvlText w:val="%6."/>
+      <w:lvlJc w:val="right"/>
+      <w:pPr>
+        <w:ind w:left="4320" w:hanging="180"/>
+      </w:pPr>
+    </w:lvl>
+    <w:lvl w:ilvl="6" w:tplc="0406000F" w:tentative="1">
+      <w:start w:val="1"/>
+      <w:numFmt w:val="decimal"/>
+      <w:lvlText w:val="%7."/>
+      <w:lvlJc w:val="left"/>
+      <w:pPr>
+        <w:ind w:left="5040" w:hanging="360"/>
+      </w:pPr>
+    </w:lvl>
+    <w:lvl w:ilvl="7" w:tplc="04060019" w:tentative="1">
+      <w:start w:val="1"/>
+      <w:numFmt w:val="lowerLetter"/>
+      <w:lvlText w:val="%8."/>
+      <w:lvlJc w:val="left"/>
+      <w:pPr>
+        <w:ind w:left="5760" w:hanging="360"/>
+      </w:pPr>
+    </w:lvl>
+    <w:lvl w:ilvl="8" w:tplc="0406001B" w:tentative="1">
+      <w:start w:val="1"/>
+      <w:numFmt w:val="lowerRoman"/>
+      <w:lvlText w:val="%9."/>
+      <w:lvlJc w:val="right"/>
+      <w:pPr>
+        <w:ind w:left="6480" w:hanging="180"/>
+      </w:pPr>
+    </w:lvl>
+  </w:abstractNum>
+  <w:abstractNum w:abstractNumId="5">
+    <w:nsid w:val="52A82E0B"/>
+    <w:multiLevelType w:val="hybridMultilevel"/>
+    <w:tmpl w:val="917261EA"/>
+    <w:lvl w:ilvl="0" w:tplc="0406000F">
+      <w:start w:val="1"/>
+      <w:numFmt w:val="decimal"/>
+      <w:lvlText w:val="%1."/>
+      <w:lvlJc w:val="left"/>
+      <w:pPr>
+        <w:ind w:left="720" w:hanging="360"/>
+      </w:pPr>
+      <w:rPr>
+        <w:rFonts w:hint="default"/>
+      </w:rPr>
+    </w:lvl>
+    <w:lvl w:ilvl="1" w:tplc="04060019" w:tentative="1">
+      <w:start w:val="1"/>
+      <w:numFmt w:val="lowerLetter"/>
+      <w:lvlText w:val="%2."/>
+      <w:lvlJc w:val="left"/>
+      <w:pPr>
+        <w:ind w:left="1440" w:hanging="360"/>
+      </w:pPr>
+    </w:lvl>
+    <w:lvl w:ilvl="2" w:tplc="0406001B" w:tentative="1">
+      <w:start w:val="1"/>
+      <w:numFmt w:val="lowerRoman"/>
+      <w:lvlText w:val="%3."/>
+      <w:lvlJc w:val="right"/>
+      <w:pPr>
+        <w:ind w:left="2160" w:hanging="180"/>
+      </w:pPr>
+    </w:lvl>
+    <w:lvl w:ilvl="3" w:tplc="0406000F" w:tentative="1">
+      <w:start w:val="1"/>
+      <w:numFmt w:val="decimal"/>
+      <w:lvlText w:val="%4."/>
+      <w:lvlJc w:val="left"/>
+      <w:pPr>
+        <w:ind w:left="2880" w:hanging="360"/>
+      </w:pPr>
+    </w:lvl>
+    <w:lvl w:ilvl="4" w:tplc="04060019" w:tentative="1">
+      <w:start w:val="1"/>
+      <w:numFmt w:val="lowerLetter"/>
+      <w:lvlText w:val="%5."/>
+      <w:lvlJc w:val="left"/>
+      <w:pPr>
+        <w:ind w:left="3600" w:hanging="360"/>
+      </w:pPr>
+    </w:lvl>
+    <w:lvl w:ilvl="5" w:tplc="0406001B" w:tentative="1">
+      <w:start w:val="1"/>
+      <w:numFmt w:val="lowerRoman"/>
+      <w:lvlText w:val="%6."/>
+      <w:lvlJc w:val="right"/>
+      <w:pPr>
+        <w:ind w:left="4320" w:hanging="180"/>
+      </w:pPr>
+    </w:lvl>
+    <w:lvl w:ilvl="6" w:tplc="0406000F" w:tentative="1">
+      <w:start w:val="1"/>
+      <w:numFmt w:val="decimal"/>
+      <w:lvlText w:val="%7."/>
+      <w:lvlJc w:val="left"/>
+      <w:pPr>
+        <w:ind w:left="5040" w:hanging="360"/>
+      </w:pPr>
+    </w:lvl>
+    <w:lvl w:ilvl="7" w:tplc="04060019" w:tentative="1">
+      <w:start w:val="1"/>
+      <w:numFmt w:val="lowerLetter"/>
+      <w:lvlText w:val="%8."/>
+      <w:lvlJc w:val="left"/>
+      <w:pPr>
+        <w:ind w:left="5760" w:hanging="360"/>
+      </w:pPr>
+    </w:lvl>
+    <w:lvl w:ilvl="8" w:tplc="0406001B" w:tentative="1">
+      <w:start w:val="1"/>
+      <w:numFmt w:val="lowerRoman"/>
+      <w:lvlText w:val="%9."/>
+      <w:lvlJc w:val="right"/>
+      <w:pPr>
+        <w:ind w:left="6480" w:hanging="180"/>
+      </w:pPr>
+    </w:lvl>
+  </w:abstractNum>
+  <w:abstractNum w:abstractNumId="6">
+    <w:nsid w:val="6A85446C"/>
+    <w:multiLevelType w:val="hybridMultilevel"/>
+    <w:tmpl w:val="00A8967A"/>
+    <w:lvl w:ilvl="0" w:tplc="0406000F">
+      <w:start w:val="1"/>
+      <w:numFmt w:val="decimal"/>
+      <w:lvlText w:val="%1."/>
+      <w:lvlJc w:val="left"/>
+      <w:pPr>
+        <w:ind w:left="720" w:hanging="360"/>
+      </w:pPr>
+      <w:rPr>
+        <w:rFonts w:hint="default"/>
+      </w:rPr>
+    </w:lvl>
+    <w:lvl w:ilvl="1" w:tplc="04060019" w:tentative="1">
+      <w:start w:val="1"/>
+      <w:numFmt w:val="lowerLetter"/>
+      <w:lvlText w:val="%2."/>
+      <w:lvlJc w:val="left"/>
+      <w:pPr>
+        <w:ind w:left="1440" w:hanging="360"/>
+      </w:pPr>
+    </w:lvl>
+    <w:lvl w:ilvl="2" w:tplc="0406001B" w:tentative="1">
+      <w:start w:val="1"/>
+      <w:numFmt w:val="lowerRoman"/>
+      <w:lvlText w:val="%3."/>
+      <w:lvlJc w:val="right"/>
+      <w:pPr>
+        <w:ind w:left="2160" w:hanging="180"/>
+      </w:pPr>
+    </w:lvl>
+    <w:lvl w:ilvl="3" w:tplc="0406000F" w:tentative="1">
+      <w:start w:val="1"/>
+      <w:numFmt w:val="decimal"/>
+      <w:lvlText w:val="%4."/>
+      <w:lvlJc w:val="left"/>
+      <w:pPr>
+        <w:ind w:left="2880" w:hanging="360"/>
+      </w:pPr>
+    </w:lvl>
+    <w:lvl w:ilvl="4" w:tplc="04060019" w:tentative="1">
+      <w:start w:val="1"/>
+      <w:numFmt w:val="lowerLetter"/>
+      <w:lvlText w:val="%5."/>
+      <w:lvlJc w:val="left"/>
+      <w:pPr>
+        <w:ind w:left="3600" w:hanging="360"/>
+      </w:pPr>
+    </w:lvl>
+    <w:lvl w:ilvl="5" w:tplc="0406001B" w:tentative="1">
+      <w:start w:val="1"/>
+      <w:numFmt w:val="lowerRoman"/>
+      <w:lvlText w:val="%6."/>
+      <w:lvlJc w:val="right"/>
+      <w:pPr>
+        <w:ind w:left="4320" w:hanging="180"/>
+      </w:pPr>
+    </w:lvl>
+    <w:lvl w:ilvl="6" w:tplc="0406000F" w:tentative="1">
+      <w:start w:val="1"/>
+      <w:numFmt w:val="decimal"/>
+      <w:lvlText w:val="%7."/>
+      <w:lvlJc w:val="left"/>
+      <w:pPr>
+        <w:ind w:left="5040" w:hanging="360"/>
+      </w:pPr>
+    </w:lvl>
+    <w:lvl w:ilvl="7" w:tplc="04060019" w:tentative="1">
+      <w:start w:val="1"/>
+      <w:numFmt w:val="lowerLetter"/>
+      <w:lvlText w:val="%8."/>
+      <w:lvlJc w:val="left"/>
+      <w:pPr>
+        <w:ind w:left="5760" w:hanging="360"/>
+      </w:pPr>
+    </w:lvl>
+    <w:lvl w:ilvl="8" w:tplc="0406001B" w:tentative="1">
+      <w:start w:val="1"/>
+      <w:numFmt w:val="lowerRoman"/>
+      <w:lvlText w:val="%9."/>
+      <w:lvlJc w:val="right"/>
+      <w:pPr>
+        <w:ind w:left="6480" w:hanging="180"/>
+      </w:pPr>
+    </w:lvl>
+  </w:abstractNum>
+  <w:abstractNum w:abstractNumId="7">
+    <w:nsid w:val="7E5C62BA"/>
+    <w:multiLevelType w:val="hybridMultilevel"/>
+    <w:tmpl w:val="F4388CA6"/>
+    <w:lvl w:ilvl="0" w:tplc="0406000F">
+      <w:start w:val="1"/>
+      <w:numFmt w:val="decimal"/>
+      <w:lvlText w:val="%1."/>
+      <w:lvlJc w:val="left"/>
+      <w:pPr>
+        <w:ind w:left="720" w:hanging="360"/>
+      </w:pPr>
+      <w:rPr>
+        <w:rFonts w:hint="default"/>
+      </w:rPr>
+    </w:lvl>
+    <w:lvl w:ilvl="1" w:tplc="04060019" w:tentative="1">
+      <w:start w:val="1"/>
+      <w:numFmt w:val="lowerLetter"/>
+      <w:lvlText w:val="%2."/>
+      <w:lvlJc w:val="left"/>
+      <w:pPr>
+        <w:ind w:left="1440" w:hanging="360"/>
+      </w:pPr>
+    </w:lvl>
+    <w:lvl w:ilvl="2" w:tplc="0406001B" w:tentative="1">
+      <w:start w:val="1"/>
+      <w:numFmt w:val="lowerRoman"/>
+      <w:lvlText w:val="%3."/>
+      <w:lvlJc w:val="right"/>
+      <w:pPr>
+        <w:ind w:left="2160" w:hanging="180"/>
+      </w:pPr>
+    </w:lvl>
+    <w:lvl w:ilvl="3" w:tplc="0406000F" w:tentative="1">
+      <w:start w:val="1"/>
+      <w:numFmt w:val="decimal"/>
+      <w:lvlText w:val="%4."/>
+      <w:lvlJc w:val="left"/>
+      <w:pPr>
+        <w:ind w:left="2880" w:hanging="360"/>
+      </w:pPr>
+    </w:lvl>
+    <w:lvl w:ilvl="4" w:tplc="04060019" w:tentative="1">
+      <w:start w:val="1"/>
+      <w:numFmt w:val="lowerLetter"/>
+      <w:lvlText w:val="%5."/>
+      <w:lvlJc w:val="left"/>
+      <w:pPr>
+        <w:ind w:left="3600" w:hanging="360"/>
+      </w:pPr>
+    </w:lvl>
+    <w:lvl w:ilvl="5" w:tplc="0406001B" w:tentative="1">
+      <w:start w:val="1"/>
+      <w:numFmt w:val="lowerRoman"/>
+      <w:lvlText w:val="%6."/>
+      <w:lvlJc w:val="right"/>
+      <w:pPr>
+        <w:ind w:left="4320" w:hanging="180"/>
+      </w:pPr>
+    </w:lvl>
+    <w:lvl w:ilvl="6" w:tplc="0406000F" w:tentative="1">
+      <w:start w:val="1"/>
+      <w:numFmt w:val="decimal"/>
+      <w:lvlText w:val="%7."/>
+      <w:lvlJc w:val="left"/>
+      <w:pPr>
+        <w:ind w:left="5040" w:hanging="360"/>
+      </w:pPr>
+    </w:lvl>
+    <w:lvl w:ilvl="7" w:tplc="04060019" w:tentative="1">
+      <w:start w:val="1"/>
+      <w:numFmt w:val="lowerLetter"/>
+      <w:lvlText w:val="%8."/>
+      <w:lvlJc w:val="left"/>
+      <w:pPr>
+        <w:ind w:left="5760" w:hanging="360"/>
+      </w:pPr>
+    </w:lvl>
+    <w:lvl w:ilvl="8" w:tplc="0406001B" w:tentative="1">
+      <w:start w:val="1"/>
+      <w:numFmt w:val="lowerRoman"/>
+      <w:lvlText w:val="%9."/>
+      <w:lvlJc w:val="right"/>
+      <w:pPr>
+        <w:ind w:left="6480" w:hanging="180"/>
+      </w:pPr>
+    </w:lvl>
+  </w:abstractNum>
   <w:num w:numId="1">
+    <w:abstractNumId w:val="1"/>
+  </w:num>
+  <w:num w:numId="2">
+    <w:abstractNumId w:val="3"/>
+  </w:num>
+  <w:num w:numId="3">
+    <w:abstractNumId w:val="2"/>
+  </w:num>
+  <w:num w:numId="4">
     <w:abstractNumId w:val="0"/>
   </w:num>
-  <w:num w:numId="2">
-    <w:abstractNumId w:val="2"/>
+  <w:num w:numId="5">
+    <w:abstractNumId w:val="4"/>
   </w:num>
-  <w:num w:numId="3">
-    <w:abstractNumId w:val="1"/>
+  <w:num w:numId="6">
+    <w:abstractNumId w:val="7"/>
+  </w:num>
+  <w:num w:numId="7">
+    <w:abstractNumId w:val="6"/>
+  </w:num>
+  <w:num w:numId="8">
+    <w:abstractNumId w:val="5"/>
   </w:num>
 </w:numbering>
 </file>
@@ -992,6 +1823,52 @@
       <w:szCs w:val="28"/>
     </w:rPr>
   </w:style>
+  <w:style w:type="paragraph" w:styleId="Overskrift2">
+    <w:name w:val="heading 2"/>
+    <w:basedOn w:val="Normal"/>
+    <w:next w:val="Normal"/>
+    <w:link w:val="Overskrift2Tegn"/>
+    <w:uiPriority w:val="9"/>
+    <w:unhideWhenUsed/>
+    <w:qFormat/>
+    <w:rsid w:val="007002A1"/>
+    <w:pPr>
+      <w:keepNext/>
+      <w:keepLines/>
+      <w:spacing w:before="200" w:after="0"/>
+      <w:outlineLvl w:val="1"/>
+    </w:pPr>
+    <w:rPr>
+      <w:rFonts w:asciiTheme="majorHAnsi" w:eastAsiaTheme="majorEastAsia" w:hAnsiTheme="majorHAnsi" w:cstheme="majorBidi"/>
+      <w:b/>
+      <w:bCs/>
+      <w:color w:val="4F81BD" w:themeColor="accent1"/>
+      <w:sz w:val="26"/>
+      <w:szCs w:val="26"/>
+    </w:rPr>
+  </w:style>
+  <w:style w:type="paragraph" w:styleId="Overskrift3">
+    <w:name w:val="heading 3"/>
+    <w:basedOn w:val="Normal"/>
+    <w:next w:val="Normal"/>
+    <w:link w:val="Overskrift3Tegn"/>
+    <w:uiPriority w:val="9"/>
+    <w:unhideWhenUsed/>
+    <w:qFormat/>
+    <w:rsid w:val="002F0753"/>
+    <w:pPr>
+      <w:keepNext/>
+      <w:keepLines/>
+      <w:spacing w:before="200" w:after="0"/>
+      <w:outlineLvl w:val="2"/>
+    </w:pPr>
+    <w:rPr>
+      <w:rFonts w:asciiTheme="majorHAnsi" w:eastAsiaTheme="majorEastAsia" w:hAnsiTheme="majorHAnsi" w:cstheme="majorBidi"/>
+      <w:b/>
+      <w:bCs/>
+      <w:color w:val="4F81BD" w:themeColor="accent1"/>
+    </w:rPr>
+  </w:style>
   <w:style w:type="character" w:default="1" w:styleId="Standardskrifttypeiafsnit">
     <w:name w:val="Default Paragraph Font"/>
     <w:uiPriority w:val="1"/>
@@ -1091,6 +1968,34 @@
       <w:ind w:left="720"/>
       <w:contextualSpacing/>
     </w:pPr>
+  </w:style>
+  <w:style w:type="character" w:customStyle="1" w:styleId="Overskrift2Tegn">
+    <w:name w:val="Overskrift 2 Tegn"/>
+    <w:basedOn w:val="Standardskrifttypeiafsnit"/>
+    <w:link w:val="Overskrift2"/>
+    <w:uiPriority w:val="9"/>
+    <w:rsid w:val="007002A1"/>
+    <w:rPr>
+      <w:rFonts w:asciiTheme="majorHAnsi" w:eastAsiaTheme="majorEastAsia" w:hAnsiTheme="majorHAnsi" w:cstheme="majorBidi"/>
+      <w:b/>
+      <w:bCs/>
+      <w:color w:val="4F81BD" w:themeColor="accent1"/>
+      <w:sz w:val="26"/>
+      <w:szCs w:val="26"/>
+    </w:rPr>
+  </w:style>
+  <w:style w:type="character" w:customStyle="1" w:styleId="Overskrift3Tegn">
+    <w:name w:val="Overskrift 3 Tegn"/>
+    <w:basedOn w:val="Standardskrifttypeiafsnit"/>
+    <w:link w:val="Overskrift3"/>
+    <w:uiPriority w:val="9"/>
+    <w:rsid w:val="002F0753"/>
+    <w:rPr>
+      <w:rFonts w:asciiTheme="majorHAnsi" w:eastAsiaTheme="majorEastAsia" w:hAnsiTheme="majorHAnsi" w:cstheme="majorBidi"/>
+      <w:b/>
+      <w:bCs/>
+      <w:color w:val="4F81BD" w:themeColor="accent1"/>
+    </w:rPr>
   </w:style>
 </w:styles>
 </file>
@@ -1383,7 +2288,7 @@
 </file>
 
 <file path=customXml/itemProps1.xml><?xml version="1.0" encoding="utf-8"?>
-<ds:datastoreItem xmlns:ds="http://schemas.openxmlformats.org/officeDocument/2006/customXml" ds:itemID="{AE4146F2-D4A9-4D00-8E18-F8416A9675A6}">
+<ds:datastoreItem xmlns:ds="http://schemas.openxmlformats.org/officeDocument/2006/customXml" ds:itemID="{81C33C1C-9A71-49FA-9134-F1226AC5CCA4}">
   <ds:schemaRefs>
     <ds:schemaRef ds:uri="http://schemas.openxmlformats.org/officeDocument/2006/bibliography"/>
   </ds:schemaRefs>

</xml_diff>

<commit_message>
Updating requirement with authentication requirements and updating diagram with ID
</commit_message>
<xml_diff>
--- a/DatabaseDesign/DatabaseManagementSystems/requirements miniproject.docx
+++ b/DatabaseDesign/DatabaseManagementSystems/requirements miniproject.docx
@@ -278,19 +278,138 @@
     </w:p>
     <w:p>
       <w:pPr>
+        <w:pStyle w:val="Listeafsnit"/>
+        <w:numPr>
+          <w:ilvl w:val="0"/>
+          <w:numId w:val="3"/>
+        </w:numPr>
         <w:spacing w:after="0"/>
         <w:rPr>
           <w:lang w:val="en-US"/>
         </w:rPr>
       </w:pPr>
-    </w:p>
-    <w:p>
-      <w:pPr>
+      <w:r>
+        <w:rPr>
+          <w:lang w:val="en-US"/>
+        </w:rPr>
+        <w:t xml:space="preserve">The retailers and </w:t>
+      </w:r>
+      <w:proofErr w:type="spellStart"/>
+      <w:r>
+        <w:rPr>
+          <w:lang w:val="en-US"/>
+        </w:rPr>
+        <w:t>webshops</w:t>
+      </w:r>
+      <w:proofErr w:type="spellEnd"/>
+      <w:r>
+        <w:rPr>
+          <w:lang w:val="en-US"/>
+        </w:rPr>
+        <w:t xml:space="preserve"> may only see their own prices and the </w:t>
+      </w:r>
+      <w:r>
+        <w:rPr>
+          <w:lang w:val="en-US"/>
+        </w:rPr>
+        <w:t>list</w:t>
+      </w:r>
+      <w:r>
+        <w:rPr>
+          <w:lang w:val="en-US"/>
+        </w:rPr>
+        <w:t xml:space="preserve"> prices.</w:t>
+      </w:r>
+    </w:p>
+    <w:p>
+      <w:pPr>
+        <w:pStyle w:val="Listeafsnit"/>
+        <w:numPr>
+          <w:ilvl w:val="0"/>
+          <w:numId w:val="3"/>
+        </w:numPr>
         <w:spacing w:after="0"/>
         <w:rPr>
           <w:lang w:val="en-US"/>
         </w:rPr>
       </w:pPr>
+      <w:r>
+        <w:rPr>
+          <w:lang w:val="en-US"/>
+        </w:rPr>
+        <w:t>The manufacturers may see all products but not the prices.</w:t>
+      </w:r>
+    </w:p>
+    <w:p>
+      <w:pPr>
+        <w:pStyle w:val="Listeafsnit"/>
+        <w:numPr>
+          <w:ilvl w:val="0"/>
+          <w:numId w:val="3"/>
+        </w:numPr>
+        <w:spacing w:after="0"/>
+        <w:rPr>
+          <w:lang w:val="en-US"/>
+        </w:rPr>
+      </w:pPr>
+      <w:r>
+        <w:rPr>
+          <w:lang w:val="en-US"/>
+        </w:rPr>
+        <w:t>A customer may see their own purchases.</w:t>
+      </w:r>
+    </w:p>
+    <w:p>
+      <w:pPr>
+        <w:pStyle w:val="Listeafsnit"/>
+        <w:numPr>
+          <w:ilvl w:val="0"/>
+          <w:numId w:val="3"/>
+        </w:numPr>
+        <w:spacing w:after="0"/>
+        <w:rPr>
+          <w:lang w:val="en-US"/>
+        </w:rPr>
+      </w:pPr>
+      <w:r>
+        <w:rPr>
+          <w:lang w:val="en-US"/>
+        </w:rPr>
+        <w:t xml:space="preserve">A </w:t>
+      </w:r>
+      <w:proofErr w:type="spellStart"/>
+      <w:r>
+        <w:rPr>
+          <w:lang w:val="en-US"/>
+        </w:rPr>
+        <w:t>webshop</w:t>
+      </w:r>
+      <w:proofErr w:type="spellEnd"/>
+      <w:r>
+        <w:rPr>
+          <w:lang w:val="en-US"/>
+        </w:rPr>
+        <w:t xml:space="preserve"> may see all sales relating to it.</w:t>
+      </w:r>
+    </w:p>
+    <w:p>
+      <w:pPr>
+        <w:pStyle w:val="Listeafsnit"/>
+        <w:numPr>
+          <w:ilvl w:val="0"/>
+          <w:numId w:val="3"/>
+        </w:numPr>
+        <w:spacing w:after="0"/>
+        <w:rPr>
+          <w:lang w:val="en-US"/>
+        </w:rPr>
+      </w:pPr>
+      <w:r>
+        <w:rPr>
+          <w:lang w:val="en-US"/>
+        </w:rPr>
+        <w:t>A Retailer may see all purchases relating to itself.</w:t>
+      </w:r>
     </w:p>
     <w:p>
       <w:pPr>
@@ -542,6 +661,7 @@
         <w:rPr>
           <w:lang w:val="en-US"/>
         </w:rPr>
+        <w:lastRenderedPageBreak/>
         <w:t>Retailer</w:t>
       </w:r>
     </w:p>
@@ -608,7 +728,6 @@
         <w:rPr>
           <w:lang w:val="en-US"/>
         </w:rPr>
-        <w:lastRenderedPageBreak/>
         <w:t xml:space="preserve">A retailer may have a </w:t>
       </w:r>
     </w:p>
@@ -2298,7 +2417,7 @@
 </file>
 
 <file path=customXml/itemProps1.xml><?xml version="1.0" encoding="utf-8"?>
-<ds:datastoreItem xmlns:ds="http://schemas.openxmlformats.org/officeDocument/2006/customXml" ds:itemID="{5317AC55-148F-49D2-B577-CC25576C6E71}">
+<ds:datastoreItem xmlns:ds="http://schemas.openxmlformats.org/officeDocument/2006/customXml" ds:itemID="{7D730D57-0EFE-4BC8-9BC3-E288710463F1}">
   <ds:schemaRefs>
     <ds:schemaRef ds:uri="http://schemas.openxmlformats.org/officeDocument/2006/bibliography"/>
   </ds:schemaRefs>

</xml_diff>

<commit_message>
Updating requirements a bit
</commit_message>
<xml_diff>
--- a/DatabaseDesign/DatabaseManagementSystems/requirements miniproject.docx
+++ b/DatabaseDesign/DatabaseManagementSystems/requirements miniproject.docx
@@ -413,6 +413,192 @@
     </w:p>
     <w:p>
       <w:pPr>
+        <w:pStyle w:val="Listeafsnit"/>
+        <w:numPr>
+          <w:ilvl w:val="0"/>
+          <w:numId w:val="3"/>
+        </w:numPr>
+        <w:spacing w:after="0"/>
+        <w:rPr>
+          <w:lang w:val="en-US"/>
+        </w:rPr>
+      </w:pPr>
+      <w:r>
+        <w:rPr>
+          <w:lang w:val="en-US"/>
+        </w:rPr>
+        <w:t xml:space="preserve">Only the wholesaler may create new </w:t>
+      </w:r>
+      <w:proofErr w:type="spellStart"/>
+      <w:r>
+        <w:rPr>
+          <w:lang w:val="en-US"/>
+        </w:rPr>
+        <w:t>Manufactorers</w:t>
+      </w:r>
+      <w:proofErr w:type="spellEnd"/>
+      <w:r>
+        <w:rPr>
+          <w:lang w:val="en-US"/>
+        </w:rPr>
+        <w:t xml:space="preserve">, Retailers and </w:t>
+      </w:r>
+      <w:proofErr w:type="spellStart"/>
+      <w:r>
+        <w:rPr>
+          <w:lang w:val="en-US"/>
+        </w:rPr>
+        <w:t>Webshops</w:t>
+      </w:r>
+      <w:proofErr w:type="spellEnd"/>
+      <w:r>
+        <w:rPr>
+          <w:lang w:val="en-US"/>
+        </w:rPr>
+        <w:t>.</w:t>
+      </w:r>
+    </w:p>
+    <w:p>
+      <w:pPr>
+        <w:pStyle w:val="Listeafsnit"/>
+        <w:numPr>
+          <w:ilvl w:val="0"/>
+          <w:numId w:val="3"/>
+        </w:numPr>
+        <w:spacing w:after="0"/>
+        <w:rPr>
+          <w:lang w:val="en-US"/>
+        </w:rPr>
+      </w:pPr>
+      <w:r>
+        <w:rPr>
+          <w:lang w:val="en-US"/>
+        </w:rPr>
+        <w:t xml:space="preserve">Only </w:t>
+      </w:r>
+      <w:proofErr w:type="spellStart"/>
+      <w:r>
+        <w:rPr>
+          <w:lang w:val="en-US"/>
+        </w:rPr>
+        <w:t>Webshops</w:t>
+      </w:r>
+      <w:proofErr w:type="spellEnd"/>
+      <w:r>
+        <w:rPr>
+          <w:lang w:val="en-US"/>
+        </w:rPr>
+        <w:t xml:space="preserve"> may create Customers.</w:t>
+      </w:r>
+    </w:p>
+    <w:p>
+      <w:pPr>
+        <w:pStyle w:val="Listeafsnit"/>
+        <w:numPr>
+          <w:ilvl w:val="0"/>
+          <w:numId w:val="3"/>
+        </w:numPr>
+        <w:spacing w:after="0"/>
+        <w:rPr>
+          <w:lang w:val="en-US"/>
+        </w:rPr>
+      </w:pPr>
+      <w:r>
+        <w:rPr>
+          <w:lang w:val="en-US"/>
+        </w:rPr>
+        <w:t xml:space="preserve">Only </w:t>
+      </w:r>
+      <w:proofErr w:type="spellStart"/>
+      <w:r>
+        <w:rPr>
+          <w:lang w:val="en-US"/>
+        </w:rPr>
+        <w:t>Webshops</w:t>
+      </w:r>
+      <w:proofErr w:type="spellEnd"/>
+      <w:r>
+        <w:rPr>
+          <w:lang w:val="en-US"/>
+        </w:rPr>
+        <w:t xml:space="preserve"> may create </w:t>
+      </w:r>
+      <w:proofErr w:type="spellStart"/>
+      <w:r>
+        <w:rPr>
+          <w:lang w:val="en-US"/>
+        </w:rPr>
+        <w:t>Webshop</w:t>
+      </w:r>
+      <w:proofErr w:type="spellEnd"/>
+      <w:r>
+        <w:rPr>
+          <w:lang w:val="en-US"/>
+        </w:rPr>
+        <w:t xml:space="preserve"> Sales.</w:t>
+      </w:r>
+    </w:p>
+    <w:p>
+      <w:pPr>
+        <w:pStyle w:val="Listeafsnit"/>
+        <w:numPr>
+          <w:ilvl w:val="0"/>
+          <w:numId w:val="3"/>
+        </w:numPr>
+        <w:spacing w:after="0"/>
+        <w:rPr>
+          <w:lang w:val="en-US"/>
+        </w:rPr>
+      </w:pPr>
+      <w:r>
+        <w:rPr>
+          <w:lang w:val="en-US"/>
+        </w:rPr>
+        <w:t xml:space="preserve">Only Wholesalers may create </w:t>
+      </w:r>
+      <w:proofErr w:type="spellStart"/>
+      <w:r>
+        <w:rPr>
+          <w:lang w:val="en-US"/>
+        </w:rPr>
+        <w:t>Retailer</w:t>
+      </w:r>
+      <w:r>
+        <w:rPr>
+          <w:lang w:val="en-US"/>
+        </w:rPr>
+        <w:t>Sales</w:t>
+      </w:r>
+      <w:proofErr w:type="spellEnd"/>
+      <w:r>
+        <w:rPr>
+          <w:lang w:val="en-US"/>
+        </w:rPr>
+        <w:t xml:space="preserve"> and </w:t>
+      </w:r>
+      <w:proofErr w:type="spellStart"/>
+      <w:r>
+        <w:rPr>
+          <w:lang w:val="en-US"/>
+        </w:rPr>
+        <w:t>ManufactorerPurchases</w:t>
+      </w:r>
+      <w:proofErr w:type="spellEnd"/>
+      <w:r>
+        <w:rPr>
+          <w:lang w:val="en-US"/>
+        </w:rPr>
+        <w:t xml:space="preserve"> and Products</w:t>
+      </w:r>
+      <w:r>
+        <w:rPr>
+          <w:lang w:val="en-US"/>
+        </w:rPr>
+        <w:t>.</w:t>
+      </w:r>
+    </w:p>
+    <w:p>
+      <w:pPr>
         <w:pStyle w:val="Overskrift1"/>
         <w:rPr>
           <w:lang w:val="en-US"/>
@@ -575,6 +761,7 @@
         <w:rPr>
           <w:lang w:val="en-US"/>
         </w:rPr>
+        <w:lastRenderedPageBreak/>
         <w:t>Customer</w:t>
       </w:r>
     </w:p>
@@ -661,7 +848,6 @@
         <w:rPr>
           <w:lang w:val="en-US"/>
         </w:rPr>
-        <w:lastRenderedPageBreak/>
         <w:t>Retailer</w:t>
       </w:r>
     </w:p>
@@ -765,11 +951,109 @@
     </w:p>
     <w:p>
       <w:pPr>
-        <w:spacing w:after="0"/>
-        <w:rPr>
-          <w:lang w:val="en-US"/>
-        </w:rPr>
-      </w:pPr>
+        <w:pStyle w:val="Listeafsnit"/>
+        <w:numPr>
+          <w:ilvl w:val="0"/>
+          <w:numId w:val="7"/>
+        </w:numPr>
+        <w:rPr>
+          <w:lang w:val="en-US"/>
+        </w:rPr>
+      </w:pPr>
+      <w:r>
+        <w:rPr>
+          <w:lang w:val="en-US"/>
+        </w:rPr>
+        <w:t xml:space="preserve">If a </w:t>
+      </w:r>
+      <w:proofErr w:type="spellStart"/>
+      <w:r>
+        <w:rPr>
+          <w:lang w:val="en-US"/>
+        </w:rPr>
+        <w:t>Manufactorer</w:t>
+      </w:r>
+      <w:proofErr w:type="spellEnd"/>
+      <w:r>
+        <w:rPr>
+          <w:lang w:val="en-US"/>
+        </w:rPr>
+        <w:t xml:space="preserve"> wishes to </w:t>
+      </w:r>
+      <w:r>
+        <w:rPr>
+          <w:lang w:val="en-US"/>
+        </w:rPr>
+        <w:t xml:space="preserve">sell a new product the </w:t>
+      </w:r>
+      <w:proofErr w:type="spellStart"/>
+      <w:r>
+        <w:rPr>
+          <w:lang w:val="en-US"/>
+        </w:rPr>
+        <w:t>WholeSaler</w:t>
+      </w:r>
+      <w:proofErr w:type="spellEnd"/>
+      <w:r>
+        <w:rPr>
+          <w:lang w:val="en-US"/>
+        </w:rPr>
+        <w:t xml:space="preserve"> creates the product and a price is agreed on.</w:t>
+      </w:r>
+    </w:p>
+    <w:p>
+      <w:pPr>
+        <w:pStyle w:val="Listeafsnit"/>
+        <w:numPr>
+          <w:ilvl w:val="0"/>
+          <w:numId w:val="7"/>
+        </w:numPr>
+        <w:rPr>
+          <w:lang w:val="en-US"/>
+        </w:rPr>
+      </w:pPr>
+      <w:r>
+        <w:rPr>
+          <w:lang w:val="en-US"/>
+        </w:rPr>
+        <w:t xml:space="preserve">If a purchase is to be made from a manufacturer the wholesaler updates the purchases accordingly. </w:t>
+      </w:r>
+    </w:p>
+    <w:p>
+      <w:pPr>
+        <w:pStyle w:val="Listeafsnit"/>
+        <w:numPr>
+          <w:ilvl w:val="0"/>
+          <w:numId w:val="7"/>
+        </w:numPr>
+        <w:rPr>
+          <w:lang w:val="en-US"/>
+        </w:rPr>
+      </w:pPr>
+      <w:r>
+        <w:rPr>
+          <w:lang w:val="en-US"/>
+        </w:rPr>
+        <w:t>If a Retailer wishes to buy a new product a price is agreed on and the wholesaler updates the link accordingly.</w:t>
+      </w:r>
+    </w:p>
+    <w:p>
+      <w:pPr>
+        <w:pStyle w:val="Listeafsnit"/>
+        <w:numPr>
+          <w:ilvl w:val="0"/>
+          <w:numId w:val="7"/>
+        </w:numPr>
+        <w:rPr>
+          <w:lang w:val="en-US"/>
+        </w:rPr>
+      </w:pPr>
+      <w:r>
+        <w:rPr>
+          <w:lang w:val="en-US"/>
+        </w:rPr>
+        <w:t>…</w:t>
+      </w:r>
     </w:p>
     <w:p>
       <w:pPr>
@@ -869,7 +1153,7 @@
             <w:rPr>
               <w:noProof/>
             </w:rPr>
-            <w:t>1</w:t>
+            <w:t>2</w:t>
           </w:r>
         </w:fldSimple>
       </w:sdtContent>
@@ -2417,7 +2701,7 @@
 </file>
 
 <file path=customXml/itemProps1.xml><?xml version="1.0" encoding="utf-8"?>
-<ds:datastoreItem xmlns:ds="http://schemas.openxmlformats.org/officeDocument/2006/customXml" ds:itemID="{7D730D57-0EFE-4BC8-9BC3-E288710463F1}">
+<ds:datastoreItem xmlns:ds="http://schemas.openxmlformats.org/officeDocument/2006/customXml" ds:itemID="{5856A43A-84C5-4F87-8DDE-17EF0BECF476}">
   <ds:schemaRefs>
     <ds:schemaRef ds:uri="http://schemas.openxmlformats.org/officeDocument/2006/bibliography"/>
   </ds:schemaRefs>

</xml_diff>